<commit_message>
Changed name of my folder and report too
</commit_message>
<xml_diff>
--- a/groups/1508/bakalin_ae/Bakalin_report.docx
+++ b/groups/1508/bakalin_ae/Bakalin_report.docx
@@ -1469,14 +1469,7 @@
           <w:color w:val="222222"/>
           <w:shd w:val="clear" w:color="auto" w:fill="FFFFFF"/>
         </w:rPr>
-        <w:t>Пусть дано множество точек</w:t>
-      </w:r>
-      <w:r>
-        <w:rPr>
-          <w:color w:val="222222"/>
-          <w:shd w:val="clear" w:color="auto" w:fill="FFFFFF"/>
-        </w:rPr>
-        <w:t xml:space="preserve"> </w:t>
+        <w:t xml:space="preserve">Пусть дано множество точек </w:t>
       </w:r>
       <w:r>
         <w:rPr>
@@ -1956,21 +1949,7 @@
           <w:color w:val="222222"/>
           <w:shd w:val="clear" w:color="auto" w:fill="FFFFFF"/>
         </w:rPr>
-        <w:t xml:space="preserve">В тот момент, когда следующая точка в выпуклой оболочке совпала с первой, алгоритм останавливается </w:t>
-      </w:r>
-      <w:r>
-        <w:rPr>
-          <w:color w:val="222222"/>
-          <w:shd w:val="clear" w:color="auto" w:fill="FFFFFF"/>
-        </w:rPr>
-        <w:t>—</w:t>
-      </w:r>
-      <w:r>
-        <w:rPr>
-          <w:color w:val="222222"/>
-          <w:shd w:val="clear" w:color="auto" w:fill="FFFFFF"/>
-        </w:rPr>
-        <w:t xml:space="preserve"> выпуклая оболочка построена.</w:t>
+        <w:t>В тот момент, когда следующая точка в выпуклой оболочке совпала с первой, алгоритм останавливается — выпуклая оболочка построена.</w:t>
       </w:r>
     </w:p>
     <w:p>
@@ -2380,7 +2359,7 @@
           <w:b/>
           <w:sz w:val="32"/>
           <w:szCs w:val="32"/>
-          <w:lang w:val="en-US" w:eastAsia="ar-SA"/>
+          <w:lang w:eastAsia="ar-SA"/>
         </w:rPr>
         <w:t xml:space="preserve"> </w:t>
       </w:r>
@@ -2435,13 +2414,31 @@
       <w:pPr>
         <w:spacing w:line="360" w:lineRule="auto"/>
         <w:jc w:val="center"/>
+        <w:rPr>
+          <w:b/>
+          <w:sz w:val="32"/>
+          <w:szCs w:val="32"/>
+          <w:lang w:eastAsia="ar-SA"/>
+        </w:rPr>
+      </w:pPr>
+      <w:r>
+        <w:rPr>
+          <w:b/>
+          <w:sz w:val="32"/>
+          <w:szCs w:val="32"/>
+          <w:lang w:eastAsia="ar-SA"/>
+        </w:rPr>
+        <w:t xml:space="preserve">Особенности реализации </w:t>
+      </w:r>
+      <w:r>
         <w:rPr>
           <w:b/>
           <w:sz w:val="32"/>
           <w:szCs w:val="32"/>
           <w:lang w:val="en-US" w:eastAsia="ar-SA"/>
         </w:rPr>
-      </w:pPr>
+        <w:t>TBB</w:t>
+      </w:r>
       <w:r>
         <w:rPr>
           <w:b/>
@@ -2449,8 +2446,114 @@
           <w:szCs w:val="32"/>
           <w:lang w:eastAsia="ar-SA"/>
         </w:rPr>
-        <w:t xml:space="preserve">Особенности реализации </w:t>
-      </w:r>
+        <w:t xml:space="preserve"> </w:t>
+      </w:r>
+      <w:r>
+        <w:rPr>
+          <w:b/>
+          <w:sz w:val="32"/>
+          <w:szCs w:val="32"/>
+          <w:lang w:eastAsia="ar-SA"/>
+        </w:rPr>
+        <w:t>версии</w:t>
+      </w:r>
+    </w:p>
+    <w:p>
+      <w:pPr>
+        <w:spacing w:line="360" w:lineRule="auto"/>
+        <w:rPr>
+          <w:lang w:eastAsia="ar-SA"/>
+        </w:rPr>
+      </w:pPr>
+      <w:r>
+        <w:rPr>
+          <w:lang w:eastAsia="ar-SA"/>
+        </w:rPr>
+        <w:tab/>
+      </w:r>
+      <w:r>
+        <w:rPr>
+          <w:lang w:eastAsia="ar-SA"/>
+        </w:rPr>
+        <w:t xml:space="preserve">Задача распараллеливания цикла в </w:t>
+      </w:r>
+      <w:r>
+        <w:rPr>
+          <w:lang w:val="en-US" w:eastAsia="ar-SA"/>
+        </w:rPr>
+        <w:t>TBB</w:t>
+      </w:r>
+      <w:r>
+        <w:rPr>
+          <w:lang w:eastAsia="ar-SA"/>
+        </w:rPr>
+        <w:t xml:space="preserve"> </w:t>
+      </w:r>
+      <w:r>
+        <w:rPr>
+          <w:lang w:eastAsia="ar-SA"/>
+        </w:rPr>
+        <w:t>оказалась не менее легкой задачей. Почти всю часть работы по оптимизации вычислений берет на себя планировщик библиотеки, достаточно только «аккуратно» перенести логику из тела цикла в соответствующий функтор.</w:t>
+      </w:r>
+    </w:p>
+    <w:p>
+      <w:pPr>
+        <w:spacing w:line="360" w:lineRule="auto"/>
+        <w:rPr>
+          <w:lang w:eastAsia="ar-SA"/>
+        </w:rPr>
+      </w:pPr>
+    </w:p>
+    <w:p>
+      <w:pPr>
+        <w:spacing w:line="360" w:lineRule="auto"/>
+        <w:rPr>
+          <w:lang w:eastAsia="ar-SA"/>
+        </w:rPr>
+      </w:pPr>
+    </w:p>
+    <w:p>
+      <w:pPr>
+        <w:spacing w:line="360" w:lineRule="auto"/>
+        <w:rPr>
+          <w:lang w:eastAsia="ar-SA"/>
+        </w:rPr>
+      </w:pPr>
+    </w:p>
+    <w:p>
+      <w:pPr>
+        <w:spacing w:line="360" w:lineRule="auto"/>
+        <w:jc w:val="center"/>
+        <w:rPr>
+          <w:b/>
+          <w:sz w:val="40"/>
+          <w:szCs w:val="40"/>
+          <w:lang w:eastAsia="ar-SA"/>
+        </w:rPr>
+      </w:pPr>
+      <w:r>
+        <w:rPr>
+          <w:b/>
+          <w:sz w:val="40"/>
+          <w:szCs w:val="40"/>
+          <w:lang w:eastAsia="ar-SA"/>
+        </w:rPr>
+        <w:lastRenderedPageBreak/>
+        <w:t>Элементы автоматизированной проверки</w:t>
+      </w:r>
+    </w:p>
+    <w:p>
+      <w:pPr>
+        <w:spacing w:line="360" w:lineRule="auto"/>
+        <w:jc w:val="center"/>
+        <w:rPr>
+          <w:b/>
+          <w:sz w:val="32"/>
+          <w:szCs w:val="32"/>
+          <w:lang w:eastAsia="ar-SA"/>
+        </w:rPr>
+      </w:pPr>
+      <w:proofErr w:type="spellStart"/>
       <w:r>
         <w:rPr>
           <w:b/>
@@ -2458,8 +2561,9 @@
           <w:szCs w:val="32"/>
           <w:lang w:val="en-US" w:eastAsia="ar-SA"/>
         </w:rPr>
-        <w:t>TBB</w:t>
-      </w:r>
+        <w:t>Typer</w:t>
+      </w:r>
+      <w:proofErr w:type="spellEnd"/>
       <w:r>
         <w:rPr>
           <w:b/>
@@ -2476,105 +2580,17 @@
           <w:szCs w:val="32"/>
           <w:lang w:eastAsia="ar-SA"/>
         </w:rPr>
-        <w:t>версии</w:t>
-      </w:r>
-    </w:p>
-    <w:p>
-      <w:pPr>
-        <w:spacing w:line="360" w:lineRule="auto"/>
-        <w:rPr>
-          <w:lang w:eastAsia="ar-SA"/>
-        </w:rPr>
-      </w:pPr>
-      <w:r>
-        <w:rPr>
-          <w:lang w:val="en-US" w:eastAsia="ar-SA"/>
-        </w:rPr>
-        <w:tab/>
-      </w:r>
-      <w:r>
-        <w:rPr>
-          <w:lang w:eastAsia="ar-SA"/>
-        </w:rPr>
-        <w:t xml:space="preserve">Задача распараллеливания цикла в </w:t>
-      </w:r>
-      <w:r>
-        <w:rPr>
-          <w:lang w:val="en-US" w:eastAsia="ar-SA"/>
-        </w:rPr>
-        <w:t>TBB</w:t>
-      </w:r>
-      <w:r>
-        <w:rPr>
-          <w:lang w:eastAsia="ar-SA"/>
-        </w:rPr>
-        <w:t xml:space="preserve"> </w:t>
-      </w:r>
-      <w:r>
-        <w:rPr>
-          <w:lang w:eastAsia="ar-SA"/>
-        </w:rPr>
-        <w:t>оказалась не менее легкой задачей. Почти всю часть работы по оптимизации вычислений берет на себя планировщик библиотеки, достаточно только «аккуратно» перенести логику из тела цикла в соответствующий функтор.</w:t>
-      </w:r>
-    </w:p>
-    <w:p>
-      <w:pPr>
-        <w:spacing w:line="360" w:lineRule="auto"/>
-        <w:rPr>
-          <w:lang w:eastAsia="ar-SA"/>
-        </w:rPr>
-      </w:pPr>
-    </w:p>
-    <w:p>
-      <w:pPr>
-        <w:spacing w:line="360" w:lineRule="auto"/>
-        <w:rPr>
-          <w:lang w:eastAsia="ar-SA"/>
-        </w:rPr>
-      </w:pPr>
-    </w:p>
-    <w:p>
-      <w:pPr>
-        <w:spacing w:line="360" w:lineRule="auto"/>
-        <w:rPr>
-          <w:lang w:eastAsia="ar-SA"/>
-        </w:rPr>
-      </w:pPr>
-    </w:p>
-    <w:p>
-      <w:pPr>
-        <w:spacing w:line="360" w:lineRule="auto"/>
-        <w:jc w:val="center"/>
-        <w:rPr>
-          <w:b/>
-          <w:sz w:val="40"/>
-          <w:szCs w:val="40"/>
-          <w:lang w:eastAsia="ar-SA"/>
-        </w:rPr>
-      </w:pPr>
-      <w:r>
-        <w:rPr>
-          <w:b/>
-          <w:sz w:val="40"/>
-          <w:szCs w:val="40"/>
-          <w:lang w:eastAsia="ar-SA"/>
-        </w:rPr>
-        <w:lastRenderedPageBreak/>
-        <w:t>Элементы автоматизированной проверки</w:t>
-      </w:r>
-    </w:p>
-    <w:p>
-      <w:pPr>
-        <w:spacing w:line="360" w:lineRule="auto"/>
-        <w:jc w:val="center"/>
+        <w:t xml:space="preserve">и </w:t>
+      </w:r>
+      <w:r>
         <w:rPr>
           <w:b/>
           <w:sz w:val="32"/>
           <w:szCs w:val="32"/>
           <w:lang w:val="en-US" w:eastAsia="ar-SA"/>
         </w:rPr>
-      </w:pPr>
-      <w:proofErr w:type="spellStart"/>
+        <w:t>V</w:t>
+      </w:r>
       <w:r>
         <w:rPr>
           <w:b/>
@@ -2582,9 +2598,68 @@
           <w:szCs w:val="32"/>
           <w:lang w:val="en-US" w:eastAsia="ar-SA"/>
         </w:rPr>
-        <w:t>Typer</w:t>
-      </w:r>
-      <w:proofErr w:type="spellEnd"/>
+        <w:t>iewer</w:t>
+      </w:r>
+    </w:p>
+    <w:p>
+      <w:pPr>
+        <w:spacing w:line="360" w:lineRule="auto"/>
+        <w:rPr>
+          <w:lang w:eastAsia="ar-SA"/>
+        </w:rPr>
+      </w:pPr>
+      <w:r>
+        <w:rPr>
+          <w:lang w:eastAsia="ar-SA"/>
+        </w:rPr>
+        <w:tab/>
+      </w:r>
+      <w:r>
+        <w:rPr>
+          <w:lang w:eastAsia="ar-SA"/>
+        </w:rPr>
+        <w:t>Это п</w:t>
+      </w:r>
+      <w:r>
+        <w:rPr>
+          <w:lang w:eastAsia="ar-SA"/>
+        </w:rPr>
+        <w:t xml:space="preserve">рограммы, созданные для вспомогательных целей, занимаются переводом текстовой информации в </w:t>
+      </w:r>
+      <w:proofErr w:type="gramStart"/>
+      <w:r>
+        <w:rPr>
+          <w:lang w:eastAsia="ar-SA"/>
+        </w:rPr>
+        <w:t>бинарную</w:t>
+      </w:r>
+      <w:proofErr w:type="gramEnd"/>
+      <w:r>
+        <w:rPr>
+          <w:lang w:eastAsia="ar-SA"/>
+        </w:rPr>
+        <w:t xml:space="preserve"> и наоборот.</w:t>
+      </w:r>
+    </w:p>
+    <w:p>
+      <w:pPr>
+        <w:spacing w:line="360" w:lineRule="auto"/>
+        <w:rPr>
+          <w:lang w:eastAsia="ar-SA"/>
+        </w:rPr>
+      </w:pPr>
+    </w:p>
+    <w:p>
+      <w:pPr>
+        <w:spacing w:line="360" w:lineRule="auto"/>
+        <w:jc w:val="center"/>
+        <w:rPr>
+          <w:b/>
+          <w:sz w:val="32"/>
+          <w:szCs w:val="32"/>
+          <w:lang w:eastAsia="ar-SA"/>
+        </w:rPr>
+      </w:pPr>
       <w:r>
         <w:rPr>
           <w:b/>
@@ -2592,17 +2667,78 @@
           <w:szCs w:val="32"/>
           <w:lang w:val="en-US" w:eastAsia="ar-SA"/>
         </w:rPr>
-        <w:t xml:space="preserve"> </w:t>
-      </w:r>
-      <w:r>
+        <w:t>Generator</w:t>
+      </w:r>
+    </w:p>
+    <w:p>
+      <w:pPr>
+        <w:spacing w:line="360" w:lineRule="auto"/>
+        <w:rPr>
+          <w:lang w:eastAsia="ar-SA"/>
+        </w:rPr>
+      </w:pPr>
+      <w:r>
+        <w:rPr>
+          <w:lang w:eastAsia="ar-SA"/>
+        </w:rPr>
+        <w:tab/>
+      </w:r>
+      <w:r>
+        <w:rPr>
+          <w:lang w:eastAsia="ar-SA"/>
+        </w:rPr>
+        <w:t xml:space="preserve">Это программа, занимающаяся генерацией входных данных для алгоритма. Основная ее суть заключается в наполнении массива случайными точками.  В качестве </w:t>
+      </w:r>
+      <w:r>
+        <w:rPr>
+          <w:lang w:eastAsia="ar-SA"/>
+        </w:rPr>
+        <w:t>области возможных значений</w:t>
+      </w:r>
+      <w:r>
+        <w:rPr>
+          <w:lang w:eastAsia="ar-SA"/>
+        </w:rPr>
+        <w:t xml:space="preserve"> используется</w:t>
+      </w:r>
+      <w:r>
+        <w:rPr>
+          <w:lang w:eastAsia="ar-SA"/>
+        </w:rPr>
+        <w:t xml:space="preserve"> квадрат 2000х</w:t>
+      </w:r>
+      <w:r>
+        <w:rPr>
+          <w:lang w:eastAsia="ar-SA"/>
+        </w:rPr>
+        <w:t>2000</w:t>
+      </w:r>
+      <w:r>
+        <w:rPr>
+          <w:lang w:eastAsia="ar-SA"/>
+        </w:rPr>
+        <w:t>. Возможные размеры массива предопределены и составляют тестовый набор: 1, 2, 3, 4, 5, 6, 7, 8, 9, 10, 20, 30, 40, 50, 60, 70, 80, 100, 200, 500, 1000, 2000, 5000, 10000, 15000, 20000, 25000, 50000, 100000, 500000, 800000, 1000000, 1500000.</w:t>
+      </w:r>
+    </w:p>
+    <w:p>
+      <w:pPr>
+        <w:spacing w:line="360" w:lineRule="auto"/>
+        <w:rPr>
+          <w:lang w:eastAsia="ar-SA"/>
+        </w:rPr>
+      </w:pPr>
+    </w:p>
+    <w:p>
+      <w:pPr>
+        <w:spacing w:line="360" w:lineRule="auto"/>
+        <w:jc w:val="center"/>
         <w:rPr>
           <w:b/>
           <w:sz w:val="32"/>
           <w:szCs w:val="32"/>
           <w:lang w:eastAsia="ar-SA"/>
         </w:rPr>
-        <w:t xml:space="preserve">и </w:t>
-      </w:r>
+      </w:pPr>
       <w:r>
         <w:rPr>
           <w:b/>
@@ -2610,28 +2746,21 @@
           <w:szCs w:val="32"/>
           <w:lang w:val="en-US" w:eastAsia="ar-SA"/>
         </w:rPr>
-        <w:t>V</w:t>
-      </w:r>
-      <w:r>
-        <w:rPr>
-          <w:b/>
+        <w:t>Checker</w:t>
+      </w:r>
+    </w:p>
+    <w:p>
+      <w:pPr>
+        <w:spacing w:line="360" w:lineRule="auto"/>
+        <w:rPr>
+          <w:lang w:eastAsia="ar-SA"/>
+        </w:rPr>
+      </w:pPr>
+      <w:r>
+        <w:rPr>
           <w:sz w:val="32"/>
           <w:szCs w:val="32"/>
-          <w:lang w:val="en-US" w:eastAsia="ar-SA"/>
-        </w:rPr>
-        <w:t>iewer</w:t>
-      </w:r>
-    </w:p>
-    <w:p>
-      <w:pPr>
-        <w:spacing w:line="360" w:lineRule="auto"/>
-        <w:rPr>
-          <w:lang w:eastAsia="ar-SA"/>
-        </w:rPr>
-      </w:pPr>
-      <w:r>
-        <w:rPr>
-          <w:lang w:val="en-US" w:eastAsia="ar-SA"/>
+          <w:lang w:eastAsia="ar-SA"/>
         </w:rPr>
         <w:tab/>
       </w:r>
@@ -2639,28 +2768,134 @@
         <w:rPr>
           <w:lang w:eastAsia="ar-SA"/>
         </w:rPr>
-        <w:t>Это п</w:t>
-      </w:r>
-      <w:r>
-        <w:rPr>
-          <w:lang w:eastAsia="ar-SA"/>
-        </w:rPr>
-        <w:t xml:space="preserve">рограммы, созданные для вспомогательных целей, занимаются переводом текстовой информации в </w:t>
-      </w:r>
-      <w:proofErr w:type="gramStart"/>
-      <w:r>
-        <w:rPr>
-          <w:lang w:eastAsia="ar-SA"/>
-        </w:rPr>
-        <w:t>бинарную</w:t>
-      </w:r>
-      <w:proofErr w:type="gramEnd"/>
-      <w:r>
-        <w:rPr>
-          <w:lang w:eastAsia="ar-SA"/>
-        </w:rPr>
-        <w:t xml:space="preserve"> и наоборот.</w:t>
-      </w:r>
+        <w:t xml:space="preserve">Это программа, занимающаяся проверкой правильности алгоритма. Она принимает на вход два </w:t>
+      </w:r>
+      <w:proofErr w:type="spellStart"/>
+      <w:r>
+        <w:rPr>
+          <w:lang w:eastAsia="ar-SA"/>
+        </w:rPr>
+        <w:t>бинарника</w:t>
+      </w:r>
+      <w:proofErr w:type="spellEnd"/>
+      <w:r>
+        <w:rPr>
+          <w:lang w:eastAsia="ar-SA"/>
+        </w:rPr>
+        <w:t xml:space="preserve"> с результатами работы последовательной и параллельной версии соответственно и проверяет их на соответствие. Сначала проверяется размер выпуклой оболочки, а уже потом сами точки.</w:t>
+      </w:r>
+    </w:p>
+    <w:p>
+      <w:pPr>
+        <w:spacing w:line="360" w:lineRule="auto"/>
+        <w:rPr>
+          <w:lang w:eastAsia="ar-SA"/>
+        </w:rPr>
+      </w:pPr>
+    </w:p>
+    <w:p>
+      <w:pPr>
+        <w:spacing w:line="360" w:lineRule="auto"/>
+        <w:rPr>
+          <w:lang w:eastAsia="ar-SA"/>
+        </w:rPr>
+      </w:pPr>
+    </w:p>
+    <w:p>
+      <w:pPr>
+        <w:spacing w:line="360" w:lineRule="auto"/>
+        <w:rPr>
+          <w:lang w:eastAsia="ar-SA"/>
+        </w:rPr>
+      </w:pPr>
+    </w:p>
+    <w:p>
+      <w:pPr>
+        <w:spacing w:line="360" w:lineRule="auto"/>
+        <w:rPr>
+          <w:lang w:eastAsia="ar-SA"/>
+        </w:rPr>
+      </w:pPr>
+    </w:p>
+    <w:p>
+      <w:pPr>
+        <w:spacing w:line="360" w:lineRule="auto"/>
+        <w:rPr>
+          <w:lang w:eastAsia="ar-SA"/>
+        </w:rPr>
+      </w:pPr>
+    </w:p>
+    <w:p>
+      <w:pPr>
+        <w:spacing w:line="360" w:lineRule="auto"/>
+        <w:rPr>
+          <w:lang w:eastAsia="ar-SA"/>
+        </w:rPr>
+      </w:pPr>
+    </w:p>
+    <w:p>
+      <w:pPr>
+        <w:spacing w:line="360" w:lineRule="auto"/>
+        <w:rPr>
+          <w:lang w:eastAsia="ar-SA"/>
+        </w:rPr>
+      </w:pPr>
+    </w:p>
+    <w:p>
+      <w:pPr>
+        <w:spacing w:line="360" w:lineRule="auto"/>
+        <w:rPr>
+          <w:lang w:eastAsia="ar-SA"/>
+        </w:rPr>
+      </w:pPr>
+    </w:p>
+    <w:p>
+      <w:pPr>
+        <w:spacing w:line="360" w:lineRule="auto"/>
+        <w:rPr>
+          <w:lang w:eastAsia="ar-SA"/>
+        </w:rPr>
+      </w:pPr>
+    </w:p>
+    <w:p>
+      <w:pPr>
+        <w:spacing w:line="360" w:lineRule="auto"/>
+        <w:rPr>
+          <w:lang w:eastAsia="ar-SA"/>
+        </w:rPr>
+      </w:pPr>
+    </w:p>
+    <w:p>
+      <w:pPr>
+        <w:spacing w:line="360" w:lineRule="auto"/>
+        <w:rPr>
+          <w:lang w:eastAsia="ar-SA"/>
+        </w:rPr>
+      </w:pPr>
+    </w:p>
+    <w:p>
+      <w:pPr>
+        <w:spacing w:line="360" w:lineRule="auto"/>
+        <w:rPr>
+          <w:lang w:eastAsia="ar-SA"/>
+        </w:rPr>
+      </w:pPr>
+    </w:p>
+    <w:p>
+      <w:pPr>
+        <w:spacing w:line="360" w:lineRule="auto"/>
+        <w:rPr>
+          <w:lang w:eastAsia="ar-SA"/>
+        </w:rPr>
+      </w:pPr>
+    </w:p>
+    <w:p>
+      <w:pPr>
+        <w:spacing w:line="360" w:lineRule="auto"/>
+        <w:rPr>
+          <w:lang w:eastAsia="ar-SA"/>
+        </w:rPr>
+      </w:pPr>
     </w:p>
     <w:p>
       <w:pPr>
@@ -2678,7 +2913,7 @@
           <w:b/>
           <w:sz w:val="32"/>
           <w:szCs w:val="32"/>
-          <w:lang w:val="en-US" w:eastAsia="ar-SA"/>
+          <w:lang w:eastAsia="ar-SA"/>
         </w:rPr>
       </w:pPr>
       <w:r>
@@ -2686,286 +2921,6 @@
           <w:b/>
           <w:sz w:val="32"/>
           <w:szCs w:val="32"/>
-          <w:lang w:val="en-US" w:eastAsia="ar-SA"/>
-        </w:rPr>
-        <w:t>Generator</w:t>
-      </w:r>
-    </w:p>
-    <w:p>
-      <w:pPr>
-        <w:spacing w:line="360" w:lineRule="auto"/>
-        <w:rPr>
-          <w:lang w:eastAsia="ar-SA"/>
-        </w:rPr>
-      </w:pPr>
-      <w:r>
-        <w:rPr>
-          <w:lang w:val="en-US" w:eastAsia="ar-SA"/>
-        </w:rPr>
-        <w:tab/>
-      </w:r>
-      <w:r>
-        <w:rPr>
-          <w:lang w:eastAsia="ar-SA"/>
-        </w:rPr>
-        <w:t xml:space="preserve">Это программа, занимающаяся генерацией входных данных для алгоритма. Основная ее суть заключается в наполнении массива случайными точками.  В качестве </w:t>
-      </w:r>
-      <w:r>
-        <w:rPr>
-          <w:lang w:eastAsia="ar-SA"/>
-        </w:rPr>
-        <w:t>области возможных значений</w:t>
-      </w:r>
-      <w:r>
-        <w:rPr>
-          <w:lang w:eastAsia="ar-SA"/>
-        </w:rPr>
-        <w:t xml:space="preserve"> используется</w:t>
-      </w:r>
-      <w:r>
-        <w:rPr>
-          <w:lang w:eastAsia="ar-SA"/>
-        </w:rPr>
-        <w:t xml:space="preserve"> квадрат 2000х</w:t>
-      </w:r>
-      <w:r>
-        <w:rPr>
-          <w:lang w:eastAsia="ar-SA"/>
-        </w:rPr>
-        <w:t>2000</w:t>
-      </w:r>
-      <w:r>
-        <w:rPr>
-          <w:lang w:eastAsia="ar-SA"/>
-        </w:rPr>
-        <w:t xml:space="preserve">. Возможные размеры массива предопределены и составляют тестовый набор: </w:t>
-      </w:r>
-      <w:r>
-        <w:rPr>
-          <w:lang w:eastAsia="ar-SA"/>
-        </w:rPr>
-        <w:t>1, 2, 3, 4, 5, 6, 7, 8, 9, 10, 20, 30, 40, 50, 60, 70, 80, 100, 200, 500, 1000, 2000, 5000, 10000, 1500</w:t>
-      </w:r>
-      <w:r>
-        <w:rPr>
-          <w:lang w:eastAsia="ar-SA"/>
-        </w:rPr>
-        <w:t xml:space="preserve">0, 20000, 25000, 50000, 100000, </w:t>
-      </w:r>
-      <w:r>
-        <w:rPr>
-          <w:lang w:eastAsia="ar-SA"/>
-        </w:rPr>
-        <w:t>500000, 800000, 1000000, 1500000</w:t>
-      </w:r>
-      <w:r>
-        <w:rPr>
-          <w:lang w:eastAsia="ar-SA"/>
-        </w:rPr>
-        <w:t>.</w:t>
-      </w:r>
-    </w:p>
-    <w:p>
-      <w:pPr>
-        <w:spacing w:line="360" w:lineRule="auto"/>
-        <w:rPr>
-          <w:lang w:eastAsia="ar-SA"/>
-        </w:rPr>
-      </w:pPr>
-    </w:p>
-    <w:p>
-      <w:pPr>
-        <w:spacing w:line="360" w:lineRule="auto"/>
-        <w:jc w:val="center"/>
-        <w:rPr>
-          <w:b/>
-          <w:sz w:val="32"/>
-          <w:szCs w:val="32"/>
-          <w:lang w:val="en-US" w:eastAsia="ar-SA"/>
-        </w:rPr>
-      </w:pPr>
-      <w:r>
-        <w:rPr>
-          <w:b/>
-          <w:sz w:val="32"/>
-          <w:szCs w:val="32"/>
-          <w:lang w:val="en-US" w:eastAsia="ar-SA"/>
-        </w:rPr>
-        <w:t>Checker</w:t>
-      </w:r>
-    </w:p>
-    <w:p>
-      <w:pPr>
-        <w:spacing w:line="360" w:lineRule="auto"/>
-        <w:rPr>
-          <w:lang w:eastAsia="ar-SA"/>
-        </w:rPr>
-      </w:pPr>
-      <w:r>
-        <w:rPr>
-          <w:sz w:val="32"/>
-          <w:szCs w:val="32"/>
-          <w:lang w:val="en-US" w:eastAsia="ar-SA"/>
-        </w:rPr>
-        <w:tab/>
-      </w:r>
-      <w:r>
-        <w:rPr>
-          <w:lang w:eastAsia="ar-SA"/>
-        </w:rPr>
-        <w:t xml:space="preserve">Это программа, занимающаяся проверкой правильности алгоритма. Она принимает на вход два </w:t>
-      </w:r>
-      <w:proofErr w:type="spellStart"/>
-      <w:r>
-        <w:rPr>
-          <w:lang w:eastAsia="ar-SA"/>
-        </w:rPr>
-        <w:t>бинарника</w:t>
-      </w:r>
-      <w:proofErr w:type="spellEnd"/>
-      <w:r>
-        <w:rPr>
-          <w:lang w:eastAsia="ar-SA"/>
-        </w:rPr>
-        <w:t xml:space="preserve"> с результатами работы последовательной и параллельной версии соответственно и проверяет их на соответствие. Сначала проверяется размер выпуклой оболочки, а уже потом сами точки.</w:t>
-      </w:r>
-    </w:p>
-    <w:p>
-      <w:pPr>
-        <w:spacing w:line="360" w:lineRule="auto"/>
-        <w:rPr>
-          <w:lang w:eastAsia="ar-SA"/>
-        </w:rPr>
-      </w:pPr>
-    </w:p>
-    <w:p>
-      <w:pPr>
-        <w:spacing w:line="360" w:lineRule="auto"/>
-        <w:rPr>
-          <w:lang w:eastAsia="ar-SA"/>
-        </w:rPr>
-      </w:pPr>
-    </w:p>
-    <w:p>
-      <w:pPr>
-        <w:spacing w:line="360" w:lineRule="auto"/>
-        <w:rPr>
-          <w:lang w:eastAsia="ar-SA"/>
-        </w:rPr>
-      </w:pPr>
-    </w:p>
-    <w:p>
-      <w:pPr>
-        <w:spacing w:line="360" w:lineRule="auto"/>
-        <w:rPr>
-          <w:lang w:eastAsia="ar-SA"/>
-        </w:rPr>
-      </w:pPr>
-    </w:p>
-    <w:p>
-      <w:pPr>
-        <w:spacing w:line="360" w:lineRule="auto"/>
-        <w:rPr>
-          <w:lang w:eastAsia="ar-SA"/>
-        </w:rPr>
-      </w:pPr>
-    </w:p>
-    <w:p>
-      <w:pPr>
-        <w:spacing w:line="360" w:lineRule="auto"/>
-        <w:rPr>
-          <w:lang w:eastAsia="ar-SA"/>
-        </w:rPr>
-      </w:pPr>
-    </w:p>
-    <w:p>
-      <w:pPr>
-        <w:spacing w:line="360" w:lineRule="auto"/>
-        <w:rPr>
-          <w:lang w:eastAsia="ar-SA"/>
-        </w:rPr>
-      </w:pPr>
-    </w:p>
-    <w:p>
-      <w:pPr>
-        <w:spacing w:line="360" w:lineRule="auto"/>
-        <w:rPr>
-          <w:lang w:eastAsia="ar-SA"/>
-        </w:rPr>
-      </w:pPr>
-    </w:p>
-    <w:p>
-      <w:pPr>
-        <w:spacing w:line="360" w:lineRule="auto"/>
-        <w:rPr>
-          <w:lang w:eastAsia="ar-SA"/>
-        </w:rPr>
-      </w:pPr>
-    </w:p>
-    <w:p>
-      <w:pPr>
-        <w:spacing w:line="360" w:lineRule="auto"/>
-        <w:rPr>
-          <w:lang w:eastAsia="ar-SA"/>
-        </w:rPr>
-      </w:pPr>
-    </w:p>
-    <w:p>
-      <w:pPr>
-        <w:spacing w:line="360" w:lineRule="auto"/>
-        <w:rPr>
-          <w:lang w:eastAsia="ar-SA"/>
-        </w:rPr>
-      </w:pPr>
-    </w:p>
-    <w:p>
-      <w:pPr>
-        <w:spacing w:line="360" w:lineRule="auto"/>
-        <w:rPr>
-          <w:lang w:eastAsia="ar-SA"/>
-        </w:rPr>
-      </w:pPr>
-    </w:p>
-    <w:p>
-      <w:pPr>
-        <w:spacing w:line="360" w:lineRule="auto"/>
-        <w:rPr>
-          <w:lang w:eastAsia="ar-SA"/>
-        </w:rPr>
-      </w:pPr>
-    </w:p>
-    <w:p>
-      <w:pPr>
-        <w:spacing w:line="360" w:lineRule="auto"/>
-        <w:rPr>
-          <w:lang w:eastAsia="ar-SA"/>
-        </w:rPr>
-      </w:pPr>
-    </w:p>
-    <w:p>
-      <w:pPr>
-        <w:spacing w:line="360" w:lineRule="auto"/>
-        <w:rPr>
-          <w:lang w:eastAsia="ar-SA"/>
-        </w:rPr>
-      </w:pPr>
-    </w:p>
-    <w:p>
-      <w:pPr>
-        <w:spacing w:line="360" w:lineRule="auto"/>
-        <w:jc w:val="center"/>
-        <w:rPr>
-          <w:b/>
-          <w:sz w:val="32"/>
-          <w:szCs w:val="32"/>
-          <w:lang w:eastAsia="ar-SA"/>
-        </w:rPr>
-      </w:pPr>
-      <w:r>
-        <w:rPr>
-          <w:b/>
-          <w:sz w:val="32"/>
-          <w:szCs w:val="32"/>
           <w:lang w:eastAsia="ar-SA"/>
         </w:rPr>
         <w:lastRenderedPageBreak/>
@@ -2991,43 +2946,51 @@
       <w:pPr>
         <w:spacing w:line="360" w:lineRule="auto"/>
         <w:rPr>
-          <w:b/>
-          <w:lang w:eastAsia="ar-SA"/>
-        </w:rPr>
-      </w:pPr>
-      <w:r>
-        <w:rPr>
+          <w:lang w:val="en-US" w:eastAsia="ar-SA"/>
+        </w:rPr>
+      </w:pPr>
+      <w:r>
+        <w:rPr>
+          <w:b/>
           <w:lang w:eastAsia="ar-SA"/>
         </w:rPr>
         <w:tab/>
-        <w:t xml:space="preserve">Время работы последовательной версии составило - </w:t>
-      </w:r>
-      <w:r>
-        <w:rPr>
-          <w:b/>
-          <w:lang w:eastAsia="ar-SA"/>
-        </w:rPr>
-        <w:t>6.2 секунды</w:t>
-      </w:r>
-      <w:r>
-        <w:rPr>
-          <w:b/>
-          <w:lang w:eastAsia="ar-SA"/>
-        </w:rPr>
-        <w:t>.</w:t>
-      </w:r>
-    </w:p>
-    <w:p>
-      <w:pPr>
-        <w:spacing w:line="360" w:lineRule="auto"/>
-        <w:rPr>
-          <w:lang w:eastAsia="ar-SA"/>
-        </w:rPr>
-      </w:pPr>
-      <w:r>
-        <w:rPr>
-          <w:b/>
-          <w:lang w:eastAsia="ar-SA"/>
+      </w:r>
+      <w:r>
+        <w:rPr>
+          <w:lang w:eastAsia="ar-SA"/>
+        </w:rPr>
+        <w:t xml:space="preserve">Время работы параллельных версий </w:t>
+      </w:r>
+      <w:r>
+        <w:rPr>
+          <w:lang w:eastAsia="ar-SA"/>
+        </w:rPr>
+        <w:t>будет замеряться при 1, 2, 4</w:t>
+      </w:r>
+      <w:r>
+        <w:rPr>
+          <w:lang w:eastAsia="ar-SA"/>
+        </w:rPr>
+        <w:t xml:space="preserve"> </w:t>
+      </w:r>
+      <w:r>
+        <w:rPr>
+          <w:lang w:eastAsia="ar-SA"/>
+        </w:rPr>
+        <w:t>потоках на системе с 6 ядрами.</w:t>
+      </w:r>
+    </w:p>
+    <w:p>
+      <w:pPr>
+        <w:spacing w:line="360" w:lineRule="auto"/>
+        <w:rPr>
+          <w:lang w:eastAsia="ar-SA"/>
+        </w:rPr>
+      </w:pPr>
+      <w:r>
+        <w:rPr>
+          <w:lang w:val="en-US" w:eastAsia="ar-SA"/>
         </w:rPr>
         <w:tab/>
       </w:r>
@@ -3035,7 +2998,162 @@
         <w:rPr>
           <w:lang w:eastAsia="ar-SA"/>
         </w:rPr>
-        <w:t>Время работы параллельных версий будет замеряться при 1, 2, 4, 8 потоках на системе с 6 ядрами.</w:t>
+        <w:t xml:space="preserve">Тест отдельно генерировался для </w:t>
+      </w:r>
+      <w:proofErr w:type="spellStart"/>
+      <w:r>
+        <w:rPr>
+          <w:lang w:val="en-US" w:eastAsia="ar-SA"/>
+        </w:rPr>
+        <w:t>OpenMP</w:t>
+      </w:r>
+      <w:proofErr w:type="spellEnd"/>
+      <w:r>
+        <w:rPr>
+          <w:lang w:eastAsia="ar-SA"/>
+        </w:rPr>
+        <w:t xml:space="preserve"> и </w:t>
+      </w:r>
+      <w:r>
+        <w:rPr>
+          <w:lang w:val="en-US" w:eastAsia="ar-SA"/>
+        </w:rPr>
+        <w:t>TBB</w:t>
+      </w:r>
+      <w:r>
+        <w:rPr>
+          <w:lang w:eastAsia="ar-SA"/>
+        </w:rPr>
+        <w:t>, поэтому обратить внимание нужно именно на ускорение.</w:t>
+      </w:r>
+      <w:r>
+        <w:rPr>
+          <w:lang w:eastAsia="ar-SA"/>
+        </w:rPr>
+        <w:t xml:space="preserve"> </w:t>
+      </w:r>
+    </w:p>
+    <w:p>
+      <w:pPr>
+        <w:spacing w:line="360" w:lineRule="auto"/>
+        <w:rPr>
+          <w:lang w:eastAsia="ar-SA"/>
+        </w:rPr>
+      </w:pPr>
+      <w:r>
+        <w:rPr>
+          <w:lang w:eastAsia="ar-SA"/>
+        </w:rPr>
+        <w:tab/>
+        <w:t>Также стоит заметить, что компиляция проводилась на разных компиляторах (</w:t>
+      </w:r>
+      <w:proofErr w:type="spellStart"/>
+      <w:r>
+        <w:rPr>
+          <w:lang w:val="en-US" w:eastAsia="ar-SA"/>
+        </w:rPr>
+        <w:t>OpenMP</w:t>
+      </w:r>
+      <w:proofErr w:type="spellEnd"/>
+      <w:r>
+        <w:rPr>
+          <w:lang w:eastAsia="ar-SA"/>
+        </w:rPr>
+        <w:t xml:space="preserve"> </w:t>
+      </w:r>
+      <w:r>
+        <w:rPr>
+          <w:lang w:eastAsia="ar-SA"/>
+        </w:rPr>
+        <w:t xml:space="preserve">компилировалась на </w:t>
+      </w:r>
+      <w:proofErr w:type="spellStart"/>
+      <w:r>
+        <w:rPr>
+          <w:lang w:val="en-US" w:eastAsia="ar-SA"/>
+        </w:rPr>
+        <w:t>MinGW</w:t>
+      </w:r>
+      <w:proofErr w:type="spellEnd"/>
+      <w:r>
+        <w:rPr>
+          <w:lang w:eastAsia="ar-SA"/>
+        </w:rPr>
+        <w:t xml:space="preserve"> </w:t>
+      </w:r>
+      <w:r>
+        <w:rPr>
+          <w:lang w:eastAsia="ar-SA"/>
+        </w:rPr>
+        <w:t>в силу наличия там</w:t>
+      </w:r>
+      <w:bookmarkStart w:id="0" w:name="_GoBack"/>
+      <w:bookmarkEnd w:id="0"/>
+      <w:r>
+        <w:rPr>
+          <w:lang w:eastAsia="ar-SA"/>
+        </w:rPr>
+        <w:t xml:space="preserve"> 4 версии</w:t>
+      </w:r>
+      <w:r>
+        <w:rPr>
+          <w:lang w:eastAsia="ar-SA"/>
+        </w:rPr>
+        <w:t xml:space="preserve"> </w:t>
+      </w:r>
+      <w:r>
+        <w:rPr>
+          <w:lang w:eastAsia="ar-SA"/>
+        </w:rPr>
+        <w:t xml:space="preserve">и по некоторым причинам работает существенно быстрее, в то время как </w:t>
+      </w:r>
+      <w:r>
+        <w:rPr>
+          <w:lang w:val="en-US" w:eastAsia="ar-SA"/>
+        </w:rPr>
+        <w:t>TBB</w:t>
+      </w:r>
+      <w:r>
+        <w:rPr>
+          <w:lang w:eastAsia="ar-SA"/>
+        </w:rPr>
+        <w:t xml:space="preserve"> компилировалась</w:t>
+      </w:r>
+      <w:r>
+        <w:rPr>
+          <w:lang w:eastAsia="ar-SA"/>
+        </w:rPr>
+        <w:t xml:space="preserve"> </w:t>
+      </w:r>
+      <w:r>
+        <w:rPr>
+          <w:lang w:eastAsia="ar-SA"/>
+        </w:rPr>
+        <w:t xml:space="preserve">в </w:t>
+      </w:r>
+      <w:r>
+        <w:rPr>
+          <w:lang w:val="en-US" w:eastAsia="ar-SA"/>
+        </w:rPr>
+        <w:t>Visual</w:t>
+      </w:r>
+      <w:r>
+        <w:rPr>
+          <w:lang w:eastAsia="ar-SA"/>
+        </w:rPr>
+        <w:t xml:space="preserve"> </w:t>
+      </w:r>
+      <w:r>
+        <w:rPr>
+          <w:lang w:val="en-US" w:eastAsia="ar-SA"/>
+        </w:rPr>
+        <w:t>Studio</w:t>
+      </w:r>
+      <w:r>
+        <w:rPr>
+          <w:lang w:eastAsia="ar-SA"/>
+        </w:rPr>
+        <w:t>).</w:t>
       </w:r>
     </w:p>
     <w:p>
@@ -3053,27 +3171,25 @@
         <w:tblLook w:val="04A0" w:firstRow="1" w:lastRow="0" w:firstColumn="1" w:lastColumn="0" w:noHBand="0" w:noVBand="1"/>
       </w:tblPr>
       <w:tblGrid>
-        <w:gridCol w:w="1101"/>
-        <w:gridCol w:w="1134"/>
-        <w:gridCol w:w="1134"/>
-        <w:gridCol w:w="1415"/>
-        <w:gridCol w:w="1136"/>
-        <w:gridCol w:w="1134"/>
-        <w:gridCol w:w="1134"/>
-        <w:gridCol w:w="1383"/>
+        <w:gridCol w:w="1376"/>
+        <w:gridCol w:w="1690"/>
+        <w:gridCol w:w="1690"/>
+        <w:gridCol w:w="1410"/>
+        <w:gridCol w:w="1690"/>
+        <w:gridCol w:w="1715"/>
       </w:tblGrid>
       <w:tr>
         <w:tc>
           <w:tcPr>
-            <w:tcW w:w="4784" w:type="dxa"/>
-            <w:gridSpan w:val="4"/>
+            <w:tcW w:w="4786" w:type="dxa"/>
+            <w:gridSpan w:val="3"/>
           </w:tcPr>
           <w:p>
             <w:pPr>
               <w:spacing w:line="360" w:lineRule="auto"/>
               <w:jc w:val="center"/>
               <w:rPr>
-                <w:lang w:val="en-US" w:eastAsia="ar-SA"/>
+                <w:lang w:eastAsia="ar-SA"/>
               </w:rPr>
             </w:pPr>
             <w:proofErr w:type="spellStart"/>
@@ -3088,15 +3204,15 @@
         </w:tc>
         <w:tc>
           <w:tcPr>
-            <w:tcW w:w="4787" w:type="dxa"/>
-            <w:gridSpan w:val="4"/>
+            <w:tcW w:w="4785" w:type="dxa"/>
+            <w:gridSpan w:val="3"/>
           </w:tcPr>
           <w:p>
             <w:pPr>
               <w:spacing w:line="360" w:lineRule="auto"/>
               <w:jc w:val="center"/>
               <w:rPr>
-                <w:lang w:val="en-US" w:eastAsia="ar-SA"/>
+                <w:lang w:eastAsia="ar-SA"/>
               </w:rPr>
             </w:pPr>
             <w:r>
@@ -3114,7 +3230,7 @@
         </w:trPr>
         <w:tc>
           <w:tcPr>
-            <w:tcW w:w="1101" w:type="dxa"/>
+            <w:tcW w:w="1384" w:type="dxa"/>
           </w:tcPr>
           <w:p>
             <w:pPr>
@@ -3134,7 +3250,7 @@
         </w:tc>
         <w:tc>
           <w:tcPr>
-            <w:tcW w:w="1134" w:type="dxa"/>
+            <w:tcW w:w="1701" w:type="dxa"/>
           </w:tcPr>
           <w:p>
             <w:pPr>
@@ -3154,7 +3270,7 @@
         </w:tc>
         <w:tc>
           <w:tcPr>
-            <w:tcW w:w="1134" w:type="dxa"/>
+            <w:tcW w:w="1701" w:type="dxa"/>
           </w:tcPr>
           <w:p>
             <w:pPr>
@@ -3174,27 +3290,7 @@
         </w:tc>
         <w:tc>
           <w:tcPr>
-            <w:tcW w:w="1415" w:type="dxa"/>
-          </w:tcPr>
-          <w:p>
-            <w:pPr>
-              <w:spacing w:line="360" w:lineRule="auto"/>
-              <w:jc w:val="center"/>
-              <w:rPr>
-                <w:lang w:eastAsia="ar-SA"/>
-              </w:rPr>
-            </w:pPr>
-            <w:r>
-              <w:rPr>
-                <w:lang w:eastAsia="ar-SA"/>
-              </w:rPr>
-              <w:t>8 потоков</w:t>
-            </w:r>
-          </w:p>
-        </w:tc>
-        <w:tc>
-          <w:tcPr>
-            <w:tcW w:w="1136" w:type="dxa"/>
+            <w:tcW w:w="1418" w:type="dxa"/>
           </w:tcPr>
           <w:p>
             <w:pPr>
@@ -3214,7 +3310,7 @@
         </w:tc>
         <w:tc>
           <w:tcPr>
-            <w:tcW w:w="1134" w:type="dxa"/>
+            <w:tcW w:w="1701" w:type="dxa"/>
           </w:tcPr>
           <w:p>
             <w:pPr>
@@ -3234,7 +3330,7 @@
         </w:tc>
         <w:tc>
           <w:tcPr>
-            <w:tcW w:w="1134" w:type="dxa"/>
+            <w:tcW w:w="1666" w:type="dxa"/>
           </w:tcPr>
           <w:p>
             <w:pPr>
@@ -3252,9 +3348,14 @@
             </w:r>
           </w:p>
         </w:tc>
+      </w:tr>
+      <w:tr>
+        <w:trPr>
+          <w:trHeight w:val="497"/>
+        </w:trPr>
         <w:tc>
           <w:tcPr>
-            <w:tcW w:w="1383" w:type="dxa"/>
+            <w:tcW w:w="1384" w:type="dxa"/>
           </w:tcPr>
           <w:p>
             <w:pPr>
@@ -3268,78 +3369,19 @@
               <w:rPr>
                 <w:lang w:eastAsia="ar-SA"/>
               </w:rPr>
-              <w:t>8 потоков</w:t>
+              <w:t>4.</w:t>
             </w:r>
-          </w:p>
-        </w:tc>
-      </w:tr>
-      <w:tr>
-        <w:trPr>
-          <w:trHeight w:val="497"/>
-        </w:trPr>
-        <w:tc>
-          <w:tcPr>
-            <w:tcW w:w="1101" w:type="dxa"/>
-          </w:tcPr>
-          <w:p>
-            <w:pPr>
-              <w:spacing w:line="360" w:lineRule="auto"/>
-              <w:jc w:val="center"/>
-              <w:rPr>
-                <w:lang w:val="en-US" w:eastAsia="ar-SA"/>
-              </w:rPr>
-            </w:pPr>
             <w:r>
               <w:rPr>
-                <w:lang w:val="en-US" w:eastAsia="ar-SA"/>
+                <w:lang w:eastAsia="ar-SA"/>
               </w:rPr>
-              <w:t>8.64736</w:t>
+              <w:t>09</w:t>
             </w:r>
           </w:p>
         </w:tc>
         <w:tc>
           <w:tcPr>
-            <w:tcW w:w="1134" w:type="dxa"/>
-          </w:tcPr>
-          <w:p>
-            <w:pPr>
-              <w:spacing w:line="360" w:lineRule="auto"/>
-              <w:jc w:val="center"/>
-              <w:rPr>
-                <w:lang w:val="en-US" w:eastAsia="ar-SA"/>
-              </w:rPr>
-            </w:pPr>
-            <w:r>
-              <w:rPr>
-                <w:lang w:val="en-US" w:eastAsia="ar-SA"/>
-              </w:rPr>
-              <w:t>4.38934</w:t>
-            </w:r>
-          </w:p>
-        </w:tc>
-        <w:tc>
-          <w:tcPr>
-            <w:tcW w:w="1134" w:type="dxa"/>
-          </w:tcPr>
-          <w:p>
-            <w:pPr>
-              <w:spacing w:line="360" w:lineRule="auto"/>
-              <w:jc w:val="center"/>
-              <w:rPr>
-                <w:lang w:eastAsia="ar-SA"/>
-              </w:rPr>
-            </w:pPr>
-            <w:r>
-              <w:rPr>
-                <w:lang w:val="en-US" w:eastAsia="ar-SA"/>
-              </w:rPr>
-              <w:t>2.67885</w:t>
-            </w:r>
-          </w:p>
-        </w:tc>
-        <w:tc>
-          <w:tcPr>
-            <w:tcW w:w="1415" w:type="dxa"/>
+            <w:tcW w:w="1701" w:type="dxa"/>
           </w:tcPr>
           <w:p>
             <w:pPr>
@@ -3353,13 +3395,31 @@
               <w:rPr>
                 <w:lang w:eastAsia="ar-SA"/>
               </w:rPr>
-              <w:t>1.98303</w:t>
+              <w:t>2.178</w:t>
+            </w:r>
+            <w:r>
+              <w:rPr>
+                <w:lang w:eastAsia="ar-SA"/>
+              </w:rPr>
+              <w:t xml:space="preserve"> (</w:t>
+            </w:r>
+            <w:r>
+              <w:rPr>
+                <w:lang w:eastAsia="ar-SA"/>
+              </w:rPr>
+              <w:t>1.87</w:t>
+            </w:r>
+            <w:r>
+              <w:rPr>
+                <w:lang w:eastAsia="ar-SA"/>
+              </w:rPr>
+              <w:t>)</w:t>
             </w:r>
           </w:p>
         </w:tc>
         <w:tc>
           <w:tcPr>
-            <w:tcW w:w="1136" w:type="dxa"/>
+            <w:tcW w:w="1701" w:type="dxa"/>
           </w:tcPr>
           <w:p>
             <w:pPr>
@@ -3373,13 +3433,19 @@
               <w:rPr>
                 <w:lang w:eastAsia="ar-SA"/>
               </w:rPr>
-              <w:t>7.90758</w:t>
+              <w:t>1.</w:t>
+            </w:r>
+            <w:r>
+              <w:rPr>
+                <w:lang w:eastAsia="ar-SA"/>
+              </w:rPr>
+              <w:t>229 (3.32)</w:t>
             </w:r>
           </w:p>
         </w:tc>
         <w:tc>
           <w:tcPr>
-            <w:tcW w:w="1134" w:type="dxa"/>
+            <w:tcW w:w="1418" w:type="dxa"/>
           </w:tcPr>
           <w:p>
             <w:pPr>
@@ -3393,13 +3459,19 @@
               <w:rPr>
                 <w:lang w:eastAsia="ar-SA"/>
               </w:rPr>
-              <w:t>4.28315</w:t>
+              <w:t>7</w:t>
+            </w:r>
+            <w:r>
+              <w:rPr>
+                <w:lang w:eastAsia="ar-SA"/>
+              </w:rPr>
+              <w:t>,6</w:t>
             </w:r>
           </w:p>
         </w:tc>
         <w:tc>
           <w:tcPr>
-            <w:tcW w:w="1134" w:type="dxa"/>
+            <w:tcW w:w="1701" w:type="dxa"/>
           </w:tcPr>
           <w:p>
             <w:pPr>
@@ -3413,27 +3485,33 @@
               <w:rPr>
                 <w:lang w:eastAsia="ar-SA"/>
               </w:rPr>
-              <w:t>2.47955</w:t>
+              <w:t>4.1</w:t>
+            </w:r>
+            <w:r>
+              <w:rPr>
+                <w:lang w:eastAsia="ar-SA"/>
+              </w:rPr>
+              <w:t xml:space="preserve"> (1.85)</w:t>
             </w:r>
           </w:p>
         </w:tc>
         <w:tc>
           <w:tcPr>
-            <w:tcW w:w="1383" w:type="dxa"/>
+            <w:tcW w:w="1666" w:type="dxa"/>
           </w:tcPr>
           <w:p>
             <w:pPr>
               <w:spacing w:line="360" w:lineRule="auto"/>
               <w:jc w:val="center"/>
               <w:rPr>
-                <w:lang w:val="en-US" w:eastAsia="ar-SA"/>
+                <w:lang w:eastAsia="ar-SA"/>
               </w:rPr>
             </w:pPr>
             <w:r>
               <w:rPr>
-                <w:lang w:val="en-US" w:eastAsia="ar-SA"/>
+                <w:lang w:eastAsia="ar-SA"/>
               </w:rPr>
-              <w:t>1.87934</w:t>
+              <w:t>Необъяснимое поведение.</w:t>
             </w:r>
           </w:p>
         </w:tc>
@@ -3443,191 +3521,190 @@
       <w:pPr>
         <w:spacing w:line="360" w:lineRule="auto"/>
         <w:rPr>
+          <w:lang w:eastAsia="ar-SA"/>
+        </w:rPr>
+      </w:pPr>
+    </w:p>
+    <w:p>
+      <w:pPr>
+        <w:spacing w:line="360" w:lineRule="auto"/>
+        <w:rPr>
+          <w:lang w:eastAsia="ar-SA"/>
+        </w:rPr>
+      </w:pPr>
+      <w:r>
+        <w:rPr>
+          <w:lang w:eastAsia="ar-SA"/>
+        </w:rPr>
+        <w:tab/>
+        <w:t xml:space="preserve">Также было замечено странное поведение программы на </w:t>
+      </w:r>
+      <w:r>
+        <w:rPr>
           <w:lang w:val="en-US" w:eastAsia="ar-SA"/>
         </w:rPr>
-      </w:pPr>
-    </w:p>
-    <w:p>
-      <w:pPr>
-        <w:spacing w:line="360" w:lineRule="auto"/>
-        <w:rPr>
-          <w:lang w:val="en-US" w:eastAsia="ar-SA"/>
-        </w:rPr>
-      </w:pPr>
-    </w:p>
-    <w:p>
-      <w:pPr>
-        <w:spacing w:line="360" w:lineRule="auto"/>
-        <w:rPr>
-          <w:lang w:val="en-US" w:eastAsia="ar-SA"/>
-        </w:rPr>
-      </w:pPr>
-    </w:p>
-    <w:p>
-      <w:pPr>
-        <w:spacing w:line="360" w:lineRule="auto"/>
-        <w:rPr>
-          <w:lang w:val="en-US" w:eastAsia="ar-SA"/>
-        </w:rPr>
-      </w:pPr>
-    </w:p>
-    <w:p>
-      <w:pPr>
-        <w:spacing w:line="360" w:lineRule="auto"/>
-        <w:rPr>
-          <w:lang w:val="en-US" w:eastAsia="ar-SA"/>
-        </w:rPr>
-      </w:pPr>
-    </w:p>
-    <w:p>
-      <w:pPr>
-        <w:spacing w:line="360" w:lineRule="auto"/>
-        <w:rPr>
-          <w:lang w:val="en-US" w:eastAsia="ar-SA"/>
-        </w:rPr>
-      </w:pPr>
-    </w:p>
-    <w:p>
-      <w:pPr>
-        <w:spacing w:line="360" w:lineRule="auto"/>
-        <w:rPr>
-          <w:lang w:val="en-US" w:eastAsia="ar-SA"/>
-        </w:rPr>
-      </w:pPr>
-    </w:p>
-    <w:p>
-      <w:pPr>
-        <w:spacing w:line="360" w:lineRule="auto"/>
-        <w:rPr>
-          <w:lang w:val="en-US" w:eastAsia="ar-SA"/>
-        </w:rPr>
-      </w:pPr>
-    </w:p>
-    <w:p>
-      <w:pPr>
-        <w:spacing w:line="360" w:lineRule="auto"/>
-        <w:rPr>
-          <w:lang w:val="en-US" w:eastAsia="ar-SA"/>
-        </w:rPr>
-      </w:pPr>
-    </w:p>
-    <w:p>
-      <w:pPr>
-        <w:spacing w:line="360" w:lineRule="auto"/>
-        <w:rPr>
-          <w:lang w:val="en-US" w:eastAsia="ar-SA"/>
-        </w:rPr>
-      </w:pPr>
-    </w:p>
-    <w:p>
-      <w:pPr>
-        <w:spacing w:line="360" w:lineRule="auto"/>
-        <w:rPr>
-          <w:lang w:val="en-US" w:eastAsia="ar-SA"/>
-        </w:rPr>
-      </w:pPr>
-    </w:p>
-    <w:p>
-      <w:pPr>
-        <w:spacing w:line="360" w:lineRule="auto"/>
-        <w:rPr>
-          <w:lang w:val="en-US" w:eastAsia="ar-SA"/>
-        </w:rPr>
-      </w:pPr>
-    </w:p>
-    <w:p>
-      <w:pPr>
-        <w:spacing w:line="360" w:lineRule="auto"/>
-        <w:rPr>
-          <w:lang w:val="en-US" w:eastAsia="ar-SA"/>
-        </w:rPr>
-      </w:pPr>
-    </w:p>
-    <w:p>
-      <w:pPr>
-        <w:spacing w:line="360" w:lineRule="auto"/>
-        <w:rPr>
-          <w:lang w:val="en-US" w:eastAsia="ar-SA"/>
-        </w:rPr>
-      </w:pPr>
-    </w:p>
-    <w:p>
-      <w:pPr>
-        <w:spacing w:line="360" w:lineRule="auto"/>
-        <w:rPr>
-          <w:lang w:val="en-US" w:eastAsia="ar-SA"/>
-        </w:rPr>
-      </w:pPr>
-    </w:p>
-    <w:p>
-      <w:pPr>
-        <w:spacing w:line="360" w:lineRule="auto"/>
-        <w:rPr>
-          <w:lang w:val="en-US" w:eastAsia="ar-SA"/>
-        </w:rPr>
-      </w:pPr>
-    </w:p>
-    <w:p>
-      <w:pPr>
-        <w:spacing w:line="360" w:lineRule="auto"/>
-        <w:rPr>
-          <w:lang w:val="en-US" w:eastAsia="ar-SA"/>
-        </w:rPr>
-      </w:pPr>
-    </w:p>
-    <w:p>
-      <w:pPr>
-        <w:spacing w:line="360" w:lineRule="auto"/>
-        <w:rPr>
-          <w:lang w:val="en-US" w:eastAsia="ar-SA"/>
-        </w:rPr>
-      </w:pPr>
-    </w:p>
-    <w:p>
-      <w:pPr>
-        <w:spacing w:line="360" w:lineRule="auto"/>
-        <w:rPr>
-          <w:lang w:val="en-US" w:eastAsia="ar-SA"/>
-        </w:rPr>
-      </w:pPr>
-    </w:p>
-    <w:p>
-      <w:pPr>
-        <w:spacing w:line="360" w:lineRule="auto"/>
-        <w:rPr>
-          <w:lang w:val="en-US" w:eastAsia="ar-SA"/>
-        </w:rPr>
-      </w:pPr>
-    </w:p>
-    <w:p>
-      <w:pPr>
-        <w:spacing w:line="360" w:lineRule="auto"/>
-        <w:rPr>
-          <w:lang w:val="en-US" w:eastAsia="ar-SA"/>
-        </w:rPr>
-      </w:pPr>
-    </w:p>
-    <w:p>
-      <w:pPr>
-        <w:spacing w:line="360" w:lineRule="auto"/>
-        <w:rPr>
-          <w:lang w:val="en-US" w:eastAsia="ar-SA"/>
-        </w:rPr>
-      </w:pPr>
-    </w:p>
-    <w:p>
-      <w:pPr>
-        <w:spacing w:line="360" w:lineRule="auto"/>
-        <w:rPr>
-          <w:lang w:val="en-US" w:eastAsia="ar-SA"/>
-        </w:rPr>
-      </w:pPr>
-    </w:p>
-    <w:p>
-      <w:pPr>
-        <w:spacing w:line="360" w:lineRule="auto"/>
-        <w:rPr>
-          <w:lang w:val="en-US" w:eastAsia="ar-SA"/>
+        <w:t>TBB</w:t>
+      </w:r>
+      <w:r>
+        <w:rPr>
+          <w:lang w:eastAsia="ar-SA"/>
+        </w:rPr>
+        <w:t xml:space="preserve"> </w:t>
+      </w:r>
+      <w:r>
+        <w:rPr>
+          <w:lang w:eastAsia="ar-SA"/>
+        </w:rPr>
+        <w:t>при установлении потоков больше 2.</w:t>
+      </w:r>
+    </w:p>
+    <w:p>
+      <w:pPr>
+        <w:spacing w:line="360" w:lineRule="auto"/>
+        <w:rPr>
+          <w:lang w:eastAsia="ar-SA"/>
+        </w:rPr>
+      </w:pPr>
+      <w:r>
+        <w:rPr>
+          <w:lang w:eastAsia="ar-SA"/>
+        </w:rPr>
+        <w:tab/>
+      </w:r>
+    </w:p>
+    <w:p>
+      <w:pPr>
+        <w:spacing w:line="360" w:lineRule="auto"/>
+        <w:rPr>
+          <w:lang w:eastAsia="ar-SA"/>
+        </w:rPr>
+      </w:pPr>
+    </w:p>
+    <w:p>
+      <w:pPr>
+        <w:spacing w:line="360" w:lineRule="auto"/>
+        <w:rPr>
+          <w:lang w:eastAsia="ar-SA"/>
+        </w:rPr>
+      </w:pPr>
+    </w:p>
+    <w:p>
+      <w:pPr>
+        <w:spacing w:line="360" w:lineRule="auto"/>
+        <w:rPr>
+          <w:lang w:eastAsia="ar-SA"/>
+        </w:rPr>
+      </w:pPr>
+    </w:p>
+    <w:p>
+      <w:pPr>
+        <w:spacing w:line="360" w:lineRule="auto"/>
+        <w:rPr>
+          <w:lang w:eastAsia="ar-SA"/>
+        </w:rPr>
+      </w:pPr>
+    </w:p>
+    <w:p>
+      <w:pPr>
+        <w:spacing w:line="360" w:lineRule="auto"/>
+        <w:rPr>
+          <w:lang w:eastAsia="ar-SA"/>
+        </w:rPr>
+      </w:pPr>
+    </w:p>
+    <w:p>
+      <w:pPr>
+        <w:spacing w:line="360" w:lineRule="auto"/>
+        <w:rPr>
+          <w:lang w:eastAsia="ar-SA"/>
+        </w:rPr>
+      </w:pPr>
+    </w:p>
+    <w:p>
+      <w:pPr>
+        <w:spacing w:line="360" w:lineRule="auto"/>
+        <w:rPr>
+          <w:lang w:eastAsia="ar-SA"/>
+        </w:rPr>
+      </w:pPr>
+    </w:p>
+    <w:p>
+      <w:pPr>
+        <w:spacing w:line="360" w:lineRule="auto"/>
+        <w:rPr>
+          <w:lang w:eastAsia="ar-SA"/>
+        </w:rPr>
+      </w:pPr>
+    </w:p>
+    <w:p>
+      <w:pPr>
+        <w:spacing w:line="360" w:lineRule="auto"/>
+        <w:rPr>
+          <w:lang w:eastAsia="ar-SA"/>
+        </w:rPr>
+      </w:pPr>
+    </w:p>
+    <w:p>
+      <w:pPr>
+        <w:spacing w:line="360" w:lineRule="auto"/>
+        <w:rPr>
+          <w:lang w:eastAsia="ar-SA"/>
+        </w:rPr>
+      </w:pPr>
+    </w:p>
+    <w:p>
+      <w:pPr>
+        <w:spacing w:line="360" w:lineRule="auto"/>
+        <w:rPr>
+          <w:lang w:eastAsia="ar-SA"/>
+        </w:rPr>
+      </w:pPr>
+    </w:p>
+    <w:p>
+      <w:pPr>
+        <w:spacing w:line="360" w:lineRule="auto"/>
+        <w:rPr>
+          <w:lang w:eastAsia="ar-SA"/>
+        </w:rPr>
+      </w:pPr>
+    </w:p>
+    <w:p>
+      <w:pPr>
+        <w:spacing w:line="360" w:lineRule="auto"/>
+        <w:rPr>
+          <w:lang w:eastAsia="ar-SA"/>
+        </w:rPr>
+      </w:pPr>
+    </w:p>
+    <w:p>
+      <w:pPr>
+        <w:spacing w:line="360" w:lineRule="auto"/>
+        <w:rPr>
+          <w:lang w:eastAsia="ar-SA"/>
+        </w:rPr>
+      </w:pPr>
+    </w:p>
+    <w:p>
+      <w:pPr>
+        <w:spacing w:line="360" w:lineRule="auto"/>
+        <w:rPr>
+          <w:lang w:eastAsia="ar-SA"/>
+        </w:rPr>
+      </w:pPr>
+    </w:p>
+    <w:p>
+      <w:pPr>
+        <w:spacing w:line="360" w:lineRule="auto"/>
+        <w:rPr>
+          <w:lang w:eastAsia="ar-SA"/>
+        </w:rPr>
+      </w:pPr>
+    </w:p>
+    <w:p>
+      <w:pPr>
+        <w:spacing w:line="360" w:lineRule="auto"/>
+        <w:rPr>
+          <w:lang w:eastAsia="ar-SA"/>
         </w:rPr>
       </w:pPr>
     </w:p>
@@ -3649,7 +3726,6 @@
           <w:szCs w:val="32"/>
           <w:lang w:eastAsia="ar-SA"/>
         </w:rPr>
-        <w:lastRenderedPageBreak/>
         <w:t>Вывод</w:t>
       </w:r>
     </w:p>
@@ -3671,21 +3747,63 @@
         <w:rPr>
           <w:lang w:eastAsia="ar-SA"/>
         </w:rPr>
+        <w:t xml:space="preserve"> последовательную, а также </w:t>
+      </w:r>
+      <w:proofErr w:type="spellStart"/>
+      <w:r>
+        <w:rPr>
+          <w:lang w:val="en-US" w:eastAsia="ar-SA"/>
+        </w:rPr>
+        <w:t>OpenMP</w:t>
+      </w:r>
+      <w:proofErr w:type="spellEnd"/>
+      <w:r>
+        <w:rPr>
+          <w:lang w:eastAsia="ar-SA"/>
+        </w:rPr>
         <w:t xml:space="preserve"> </w:t>
       </w:r>
-      <w:proofErr w:type="gramStart"/>
-      <w:r>
-        <w:rPr>
-          <w:lang w:eastAsia="ar-SA"/>
-        </w:rPr>
-        <w:t>последовательную</w:t>
-      </w:r>
-      <w:proofErr w:type="gramEnd"/>
-      <w:r>
-        <w:rPr>
-          <w:lang w:eastAsia="ar-SA"/>
-        </w:rPr>
-        <w:t xml:space="preserve">, а также </w:t>
+      <w:r>
+        <w:rPr>
+          <w:lang w:eastAsia="ar-SA"/>
+        </w:rPr>
+        <w:t xml:space="preserve">и </w:t>
+      </w:r>
+      <w:r>
+        <w:rPr>
+          <w:lang w:val="en-US" w:eastAsia="ar-SA"/>
+        </w:rPr>
+        <w:t>TBB</w:t>
+      </w:r>
+      <w:r>
+        <w:rPr>
+          <w:lang w:eastAsia="ar-SA"/>
+        </w:rPr>
+        <w:t xml:space="preserve"> </w:t>
+      </w:r>
+      <w:r>
+        <w:rPr>
+          <w:lang w:eastAsia="ar-SA"/>
+        </w:rPr>
+        <w:t>версии</w:t>
+      </w:r>
+      <w:r>
+        <w:rPr>
+          <w:lang w:eastAsia="ar-SA"/>
+        </w:rPr>
+        <w:t>, было выяснено, что</w:t>
+      </w:r>
+      <w:r>
+        <w:rPr>
+          <w:lang w:eastAsia="ar-SA"/>
+        </w:rPr>
+        <w:t xml:space="preserve"> </w:t>
+      </w:r>
+      <w:r>
+        <w:rPr>
+          <w:lang w:eastAsia="ar-SA"/>
+        </w:rPr>
+        <w:t xml:space="preserve">в данной задаче преимущество на стороне </w:t>
       </w:r>
       <w:proofErr w:type="spellStart"/>
       <w:r>
@@ -3705,7 +3823,7 @@
         <w:rPr>
           <w:lang w:eastAsia="ar-SA"/>
         </w:rPr>
-        <w:t xml:space="preserve">и </w:t>
+        <w:t xml:space="preserve">в силу простоты реализации (почти все преимущества, которые имеет </w:t>
       </w:r>
       <w:r>
         <w:rPr>
@@ -3723,59 +3841,21 @@
         <w:rPr>
           <w:lang w:eastAsia="ar-SA"/>
         </w:rPr>
-        <w:t>версии</w:t>
-      </w:r>
-      <w:r>
-        <w:rPr>
-          <w:lang w:eastAsia="ar-SA"/>
-        </w:rPr>
-        <w:t>, было выяснено, что по всем параметрам чуть лучше</w:t>
-      </w:r>
-      <w:bookmarkStart w:id="0" w:name="_GoBack"/>
-      <w:bookmarkEnd w:id="0"/>
-      <w:r>
-        <w:rPr>
-          <w:lang w:eastAsia="ar-SA"/>
-        </w:rPr>
-        <w:t xml:space="preserve"> ускоряет</w:t>
-      </w:r>
-      <w:r>
-        <w:rPr>
-          <w:lang w:eastAsia="ar-SA"/>
-        </w:rPr>
-        <w:t xml:space="preserve"> алгоритм библиотека</w:t>
-      </w:r>
-      <w:r>
-        <w:rPr>
-          <w:lang w:eastAsia="ar-SA"/>
-        </w:rPr>
-        <w:t xml:space="preserve"> </w:t>
-      </w:r>
+        <w:t xml:space="preserve">перед </w:t>
+      </w:r>
+      <w:proofErr w:type="spellStart"/>
       <w:r>
         <w:rPr>
           <w:lang w:val="en-US" w:eastAsia="ar-SA"/>
         </w:rPr>
-        <w:t>TBB</w:t>
-      </w:r>
-      <w:r>
-        <w:rPr>
-          <w:lang w:eastAsia="ar-SA"/>
-        </w:rPr>
-        <w:t xml:space="preserve">. Это может быть связано с чуть более совершенным планировщиком, </w:t>
-      </w:r>
-      <w:proofErr w:type="gramStart"/>
-      <w:r>
-        <w:rPr>
-          <w:lang w:eastAsia="ar-SA"/>
-        </w:rPr>
-        <w:t>реализованном</w:t>
-      </w:r>
-      <w:proofErr w:type="gramEnd"/>
-      <w:r>
-        <w:rPr>
-          <w:lang w:eastAsia="ar-SA"/>
-        </w:rPr>
-        <w:t xml:space="preserve"> в этой библиотеке.</w:t>
+        <w:t>OpenMP</w:t>
+      </w:r>
+      <w:proofErr w:type="spellEnd"/>
+      <w:r>
+        <w:rPr>
+          <w:lang w:eastAsia="ar-SA"/>
+        </w:rPr>
+        <w:t xml:space="preserve"> в алгоритме Джарвиса не требуются, и, соответственно, работа планировщика идет только во вред времени работы программы).</w:t>
       </w:r>
     </w:p>
     <w:sectPr>
@@ -4824,7 +4904,7 @@
   <a:extraClrSchemeLst/>
   <a:extLst>
     <a:ext uri="{05A4C25C-085E-4340-85A3-A5531E510DB2}">
-      <thm15:themeFamily xmlns:thm15="http://schemas.microsoft.com/office/thememl/2012/main" xmlns="" name="Office Theme" id="{62F939B6-93AF-4DB8-9C6B-D6C7DFDC589F}" vid="{4A3C46E8-61CC-4603-A589-7422A47A8E4A}"/>
+      <thm15:themeFamily xmlns="" xmlns:thm15="http://schemas.microsoft.com/office/thememl/2012/main" name="Office Theme" id="{62F939B6-93AF-4DB8-9C6B-D6C7DFDC589F}" vid="{4A3C46E8-61CC-4603-A589-7422A47A8E4A}"/>
     </a:ext>
   </a:extLst>
 </a:theme>

</xml_diff>